<commit_message>
modify code and docx
</commit_message>
<xml_diff>
--- a/Datamining_Report_Project2.docx
+++ b/Datamining_Report_Project2.docx
@@ -701,18 +701,18 @@
         </w:rPr>
         <w:lastRenderedPageBreak/>
         <w:drawing>
-          <wp:anchor distT="0" distB="0" distL="114300" distR="114300" simplePos="0" relativeHeight="251662336" behindDoc="0" locked="0" layoutInCell="1" allowOverlap="1">
+          <wp:anchor distT="0" distB="0" distL="114300" distR="114300" simplePos="0" relativeHeight="251661312" behindDoc="0" locked="0" layoutInCell="1" allowOverlap="1">
             <wp:simplePos x="0" y="0"/>
             <wp:positionH relativeFrom="margin">
-              <wp:posOffset>121920</wp:posOffset>
+              <wp:posOffset>199390</wp:posOffset>
             </wp:positionH>
             <wp:positionV relativeFrom="paragraph">
-              <wp:posOffset>6370320</wp:posOffset>
+              <wp:posOffset>5327015</wp:posOffset>
             </wp:positionV>
-            <wp:extent cx="5487670" cy="1309370"/>
-            <wp:effectExtent l="0" t="0" r="0" b="5080"/>
+            <wp:extent cx="5376545" cy="1059180"/>
+            <wp:effectExtent l="0" t="0" r="0" b="7620"/>
             <wp:wrapTopAndBottom/>
-            <wp:docPr id="5" name="圖片 5"/>
+            <wp:docPr id="4" name="圖片 4"/>
             <wp:cNvGraphicFramePr>
               <a:graphicFrameLocks xmlns:a="http://schemas.openxmlformats.org/drawingml/2006/main" noChangeAspect="1"/>
             </wp:cNvGraphicFramePr>
@@ -738,7 +738,7 @@
                   <pic:spPr>
                     <a:xfrm>
                       <a:off x="0" y="0"/>
-                      <a:ext cx="5487670" cy="1309370"/>
+                      <a:ext cx="5376545" cy="1059180"/>
                     </a:xfrm>
                     <a:prstGeom prst="rect">
                       <a:avLst/>
@@ -763,18 +763,18 @@
           <w:sz w:val="32"/>
         </w:rPr>
         <w:drawing>
-          <wp:anchor distT="0" distB="0" distL="114300" distR="114300" simplePos="0" relativeHeight="251661312" behindDoc="0" locked="0" layoutInCell="1" allowOverlap="1">
+          <wp:anchor distT="0" distB="0" distL="114300" distR="114300" simplePos="0" relativeHeight="251662336" behindDoc="0" locked="0" layoutInCell="1" allowOverlap="1">
             <wp:simplePos x="0" y="0"/>
             <wp:positionH relativeFrom="margin">
-              <wp:posOffset>168910</wp:posOffset>
+              <wp:posOffset>144780</wp:posOffset>
             </wp:positionH>
             <wp:positionV relativeFrom="paragraph">
-              <wp:posOffset>5014595</wp:posOffset>
+              <wp:posOffset>6484620</wp:posOffset>
             </wp:positionV>
-            <wp:extent cx="5376545" cy="1059180"/>
-            <wp:effectExtent l="0" t="0" r="0" b="7620"/>
+            <wp:extent cx="5487670" cy="1309370"/>
+            <wp:effectExtent l="0" t="0" r="0" b="5080"/>
             <wp:wrapTopAndBottom/>
-            <wp:docPr id="4" name="圖片 4"/>
+            <wp:docPr id="5" name="圖片 5"/>
             <wp:cNvGraphicFramePr>
               <a:graphicFrameLocks xmlns:a="http://schemas.openxmlformats.org/drawingml/2006/main" noChangeAspect="1"/>
             </wp:cNvGraphicFramePr>
@@ -800,7 +800,7 @@
                   <pic:spPr>
                     <a:xfrm>
                       <a:off x="0" y="0"/>
-                      <a:ext cx="5376545" cy="1059180"/>
+                      <a:ext cx="5487670" cy="1309370"/>
                     </a:xfrm>
                     <a:prstGeom prst="rect">
                       <a:avLst/>
@@ -1206,6 +1206,9 @@
         <w:br/>
       </w:r>
       <w:r>
+        <w:br/>
+      </w:r>
+      <w:r>
         <w:rPr>
           <w:rFonts w:hint="eastAsia"/>
         </w:rPr>
@@ -1265,10 +1268,13 @@
         <w:rPr>
           <w:rFonts w:hint="eastAsia"/>
         </w:rPr>
-        <w:t>，相當的高。</w:t>
-      </w:r>
-      <w:r>
-        <w:br/>
+        <w:t>，相當地</w:t>
+      </w:r>
+      <w:r>
+        <w:rPr>
+          <w:rFonts w:hint="eastAsia"/>
+        </w:rPr>
+        <w:t>高。</w:t>
       </w:r>
       <w:r>
         <w:br/>
@@ -1598,10 +1604,10 @@
           <w:noProof/>
         </w:rPr>
         <w:drawing>
-          <wp:inline distT="0" distB="0" distL="0" distR="0" wp14:anchorId="0DAD85CF" wp14:editId="2B5876DB">
-            <wp:extent cx="5274310" cy="565785"/>
-            <wp:effectExtent l="0" t="0" r="2540" b="5715"/>
-            <wp:docPr id="9" name="圖片 9"/>
+          <wp:inline distT="0" distB="0" distL="0" distR="0" wp14:anchorId="45F6C550" wp14:editId="7B9EB647">
+            <wp:extent cx="5274310" cy="1115695"/>
+            <wp:effectExtent l="0" t="0" r="2540" b="8255"/>
+            <wp:docPr id="7" name="圖片 7"/>
             <wp:cNvGraphicFramePr>
               <a:graphicFrameLocks xmlns:a="http://schemas.openxmlformats.org/drawingml/2006/main" noChangeAspect="1"/>
             </wp:cNvGraphicFramePr>
@@ -1621,7 +1627,7 @@
                   <pic:spPr>
                     <a:xfrm>
                       <a:off x="0" y="0"/>
-                      <a:ext cx="5274310" cy="565785"/>
+                      <a:ext cx="5274310" cy="1115695"/>
                     </a:xfrm>
                     <a:prstGeom prst="rect">
                       <a:avLst/>
@@ -1643,48 +1649,13 @@
         <w:rPr>
           <w:rFonts w:hint="eastAsia"/>
         </w:rPr>
-        <w:t>此時會產生一個</w:t>
-      </w:r>
-      <w:r>
-        <w:rPr>
-          <w:rFonts w:hint="eastAsia"/>
-        </w:rPr>
-        <w:t>.dot</w:t>
-      </w:r>
-      <w:r>
-        <w:rPr>
-          <w:rFonts w:hint="eastAsia"/>
-        </w:rPr>
-        <w:t>檔，在所在資料夾內執行指令：</w:t>
-      </w:r>
-      <w:r>
-        <w:rPr>
-          <w:rFonts w:asciiTheme="minorEastAsia" w:hAnsiTheme="minorEastAsia" w:hint="eastAsia"/>
-        </w:rPr>
-        <w:t>「</w:t>
-      </w:r>
-      <w:r>
-        <w:t>dot -</w:t>
-      </w:r>
-      <w:proofErr w:type="spellStart"/>
-      <w:r>
-        <w:t>Tpng</w:t>
-      </w:r>
-      <w:proofErr w:type="spellEnd"/>
-      <w:r>
-        <w:t xml:space="preserve"> tree.dot -o fig-tree.png</w:t>
-      </w:r>
-      <w:r>
-        <w:rPr>
-          <w:rFonts w:ascii="新細明體" w:eastAsia="新細明體" w:hAnsi="新細明體" w:hint="eastAsia"/>
-        </w:rPr>
-        <w:t>」</w:t>
-      </w:r>
-      <w:r>
-        <w:rPr>
-          <w:rFonts w:hint="eastAsia"/>
-        </w:rPr>
-        <w:t>，就可以畫出一棵</w:t>
+        <w:t>依照上圖程式碼，可</w:t>
+      </w:r>
+      <w:r>
+        <w:rPr>
+          <w:rFonts w:hint="eastAsia"/>
+        </w:rPr>
+        <w:t>畫出一棵</w:t>
       </w:r>
       <w:r>
         <w:rPr>
@@ -1760,48 +1731,63 @@
         <w:rPr>
           <w:rFonts w:hint="eastAsia"/>
         </w:rPr>
-        <w:t>從此圖可以知道，</w:t>
-      </w:r>
-      <w:proofErr w:type="spellStart"/>
-      <w:r>
-        <w:t>Flavanoids</w:t>
-      </w:r>
-      <w:proofErr w:type="spellEnd"/>
-      <w:r>
-        <w:rPr>
-          <w:rFonts w:hint="eastAsia"/>
-        </w:rPr>
-        <w:t>&lt;=1.575</w:t>
-      </w:r>
-      <w:r>
-        <w:rPr>
-          <w:rFonts w:hint="eastAsia"/>
-        </w:rPr>
-        <w:t>時，可以將第一種與第三</w:t>
-      </w:r>
-      <w:r>
-        <w:rPr>
-          <w:rFonts w:hint="eastAsia"/>
-        </w:rPr>
-        <w:t>種類</w:t>
-      </w:r>
-      <w:r>
-        <w:rPr>
-          <w:rFonts w:hint="eastAsia"/>
-        </w:rPr>
-        <w:t>的葡萄酒</w:t>
-      </w:r>
-      <w:r>
-        <w:rPr>
-          <w:rFonts w:hint="eastAsia"/>
-        </w:rPr>
-        <w:t>做分類</w:t>
-      </w:r>
-      <w:r>
-        <w:rPr>
-          <w:rFonts w:hint="eastAsia"/>
-        </w:rPr>
-        <w:t>，十分有效率！</w:t>
+        <w:t>從此圖可以知道分類的依據及標準，而屬於哪一種</w:t>
+      </w:r>
+      <w:r>
+        <w:rPr>
+          <w:rFonts w:hint="eastAsia"/>
+        </w:rPr>
+        <w:t>類的</w:t>
+      </w:r>
+      <w:r>
+        <w:rPr>
+          <w:rFonts w:hint="eastAsia"/>
+        </w:rPr>
+        <w:t>葡萄酒</w:t>
+      </w:r>
+      <w:proofErr w:type="gramStart"/>
+      <w:r>
+        <w:rPr>
+          <w:rFonts w:hint="eastAsia"/>
+        </w:rPr>
+        <w:t>是以</w:t>
+      </w:r>
+      <w:r>
+        <w:rPr>
+          <w:rFonts w:hint="eastAsia"/>
+        </w:rPr>
+        <w:t>框內</w:t>
+      </w:r>
+      <w:proofErr w:type="gramEnd"/>
+      <w:r>
+        <w:rPr>
+          <w:rFonts w:hint="eastAsia"/>
+        </w:rPr>
+        <w:t>背景</w:t>
+      </w:r>
+      <w:r>
+        <w:rPr>
+          <w:rFonts w:hint="eastAsia"/>
+        </w:rPr>
+        <w:t>顏色</w:t>
+      </w:r>
+      <w:r>
+        <w:rPr>
+          <w:rFonts w:hint="eastAsia"/>
+        </w:rPr>
+        <w:t>來做</w:t>
+      </w:r>
+      <w:r>
+        <w:rPr>
+          <w:rFonts w:hint="eastAsia"/>
+        </w:rPr>
+        <w:t>區分</w:t>
+      </w:r>
+      <w:r>
+        <w:rPr>
+          <w:rFonts w:hint="eastAsia"/>
+        </w:rPr>
+        <w:t>！</w:t>
       </w:r>
     </w:p>
     <w:p>
@@ -1812,9 +1798,6 @@
           <w:rFonts w:hint="eastAsia"/>
         </w:rPr>
       </w:pPr>
-      <w:r>
-        <w:br/>
-      </w:r>
       <w:r>
         <w:br/>
       </w:r>
@@ -2050,9 +2033,6 @@
       <w:pPr>
         <w:pStyle w:val="a3"/>
         <w:ind w:leftChars="0"/>
-        <w:rPr>
-          <w:rFonts w:hint="eastAsia"/>
-        </w:rPr>
       </w:pPr>
     </w:p>
     <w:p>
@@ -2317,7 +2297,45 @@
         <w:t>與</w:t>
       </w:r>
       <w:r>
-        <w:t xml:space="preserve">OD280/OD315 of diluted </w:t>
+        <w:t>OD280/OD315 of diluted wines</w:t>
+      </w:r>
+      <w:r>
+        <w:rPr>
+          <w:rFonts w:hint="eastAsia"/>
+        </w:rPr>
+        <w:t>是這個資料集重要度最高的，將此兩項屬性萃取出來並作圖</w:t>
+      </w:r>
+      <w:r>
+        <w:rPr>
+          <w:rFonts w:hint="eastAsia"/>
+        </w:rPr>
+        <w:t>，</w:t>
+      </w:r>
+      <w:r>
+        <w:rPr>
+          <w:rFonts w:hint="eastAsia"/>
+        </w:rPr>
+        <w:t>結果</w:t>
+      </w:r>
+      <w:r>
+        <w:rPr>
+          <w:rFonts w:hint="eastAsia"/>
+        </w:rPr>
+        <w:t>可以</w:t>
+      </w:r>
+      <w:r>
+        <w:rPr>
+          <w:rFonts w:hint="eastAsia"/>
+        </w:rPr>
+        <w:t>蠻</w:t>
+      </w:r>
+      <w:bookmarkStart w:id="8" w:name="_GoBack"/>
+      <w:bookmarkEnd w:id="8"/>
+      <w:r>
+        <w:rPr>
+          <w:rFonts w:hint="eastAsia"/>
+        </w:rPr>
+        <w:t>容易</w:t>
       </w:r>
       <w:r>
         <w:rPr>
@@ -2330,10 +2348,10 @@
               <wp:align>center</wp:align>
             </wp:positionH>
             <wp:positionV relativeFrom="paragraph">
-              <wp:posOffset>6136005</wp:posOffset>
+              <wp:posOffset>6470650</wp:posOffset>
             </wp:positionV>
-            <wp:extent cx="4160520" cy="2722880"/>
-            <wp:effectExtent l="0" t="0" r="0" b="1270"/>
+            <wp:extent cx="3627120" cy="2373630"/>
+            <wp:effectExtent l="0" t="0" r="0" b="7620"/>
             <wp:wrapTopAndBottom/>
             <wp:docPr id="15" name="圖片 15"/>
             <wp:cNvGraphicFramePr>
@@ -2361,7 +2379,7 @@
                   <pic:spPr>
                     <a:xfrm>
                       <a:off x="0" y="0"/>
-                      <a:ext cx="4160520" cy="2722880"/>
+                      <a:ext cx="3627120" cy="2373630"/>
                     </a:xfrm>
                     <a:prstGeom prst="rect">
                       <a:avLst/>
@@ -2390,7 +2408,7 @@
               <wp:align>left</wp:align>
             </wp:positionH>
             <wp:positionV relativeFrom="paragraph">
-              <wp:posOffset>4312920</wp:posOffset>
+              <wp:posOffset>4450080</wp:posOffset>
             </wp:positionV>
             <wp:extent cx="5548630" cy="1844675"/>
             <wp:effectExtent l="0" t="0" r="0" b="3175"/>
@@ -2440,16 +2458,212 @@
         </w:drawing>
       </w:r>
       <w:r>
-        <w:t>wines</w:t>
-      </w:r>
-      <w:r>
-        <w:rPr>
-          <w:rFonts w:hint="eastAsia"/>
-        </w:rPr>
-        <w:t>是這個資料集重要度最高的，將此兩項屬性萃取出來並作圖：</w:t>
-      </w:r>
-      <w:r>
-        <w:br/>
+        <w:rPr>
+          <w:rFonts w:hint="eastAsia"/>
+        </w:rPr>
+        <w:t>區分葡萄酒種類</w:t>
+      </w:r>
+      <w:r>
+        <w:rPr>
+          <w:rFonts w:hint="eastAsia"/>
+        </w:rPr>
+        <w:t>：</w:t>
+      </w:r>
+      <w:r>
+        <w:br/>
+      </w:r>
+      <w:r>
+        <w:rPr>
+          <w:rFonts w:hint="eastAsia"/>
+        </w:rPr>
+        <w:lastRenderedPageBreak/>
+        <w:t>我們可以做測試，若將某兩個對資料集較不重要的兩個屬性，如：</w:t>
+      </w:r>
+      <w:r>
+        <w:t>Ash</w:t>
+      </w:r>
+      <w:r>
+        <w:rPr>
+          <w:rFonts w:hint="eastAsia"/>
+        </w:rPr>
+        <w:t>與</w:t>
+      </w:r>
+      <w:r>
+        <w:t>Malic acid</w:t>
+      </w:r>
+      <w:r>
+        <w:rPr>
+          <w:rFonts w:hint="eastAsia"/>
+        </w:rPr>
+        <w:t>拿來作圖，</w:t>
+      </w:r>
+      <w:r>
+        <w:rPr>
+          <w:rFonts w:hint="eastAsia"/>
+        </w:rPr>
+        <w:t>會產生葡萄酒種類無法區分的結果</w:t>
+      </w:r>
+      <w:r>
+        <w:rPr>
+          <w:rFonts w:hint="eastAsia"/>
+        </w:rPr>
+        <w:t>：</w:t>
+      </w:r>
+      <w:r>
+        <w:br/>
+      </w:r>
+      <w:r>
+        <w:rPr>
+          <w:noProof/>
+        </w:rPr>
+        <w:drawing>
+          <wp:anchor distT="0" distB="0" distL="114300" distR="114300" simplePos="0" relativeHeight="251682816" behindDoc="0" locked="0" layoutInCell="1" allowOverlap="1">
+            <wp:simplePos x="0" y="0"/>
+            <wp:positionH relativeFrom="margin">
+              <wp:align>center</wp:align>
+            </wp:positionH>
+            <wp:positionV relativeFrom="paragraph">
+              <wp:posOffset>2849880</wp:posOffset>
+            </wp:positionV>
+            <wp:extent cx="3581400" cy="2290445"/>
+            <wp:effectExtent l="0" t="0" r="0" b="0"/>
+            <wp:wrapTopAndBottom/>
+            <wp:docPr id="17" name="圖片 17"/>
+            <wp:cNvGraphicFramePr>
+              <a:graphicFrameLocks xmlns:a="http://schemas.openxmlformats.org/drawingml/2006/main" noChangeAspect="1"/>
+            </wp:cNvGraphicFramePr>
+            <a:graphic xmlns:a="http://schemas.openxmlformats.org/drawingml/2006/main">
+              <a:graphicData uri="http://schemas.openxmlformats.org/drawingml/2006/picture">
+                <pic:pic xmlns:pic="http://schemas.openxmlformats.org/drawingml/2006/picture">
+                  <pic:nvPicPr>
+                    <pic:cNvPr id="1" name=""/>
+                    <pic:cNvPicPr/>
+                  </pic:nvPicPr>
+                  <pic:blipFill>
+                    <a:blip r:embed="rId19">
+                      <a:extLst>
+                        <a:ext uri="{28A0092B-C50C-407E-A947-70E740481C1C}">
+                          <a14:useLocalDpi xmlns:a14="http://schemas.microsoft.com/office/drawing/2010/main" val="0"/>
+                        </a:ext>
+                      </a:extLst>
+                    </a:blip>
+                    <a:stretch>
+                      <a:fillRect/>
+                    </a:stretch>
+                  </pic:blipFill>
+                  <pic:spPr>
+                    <a:xfrm>
+                      <a:off x="0" y="0"/>
+                      <a:ext cx="3581400" cy="2290445"/>
+                    </a:xfrm>
+                    <a:prstGeom prst="rect">
+                      <a:avLst/>
+                    </a:prstGeom>
+                  </pic:spPr>
+                </pic:pic>
+              </a:graphicData>
+            </a:graphic>
+            <wp14:sizeRelH relativeFrom="margin">
+              <wp14:pctWidth>0</wp14:pctWidth>
+            </wp14:sizeRelH>
+            <wp14:sizeRelV relativeFrom="margin">
+              <wp14:pctHeight>0</wp14:pctHeight>
+            </wp14:sizeRelV>
+          </wp:anchor>
+        </w:drawing>
+      </w:r>
+    </w:p>
+    <w:p>
+      <w:pPr>
+        <w:pStyle w:val="a3"/>
+        <w:ind w:leftChars="0"/>
+        <w:rPr>
+          <w:rFonts w:hint="eastAsia"/>
+        </w:rPr>
+      </w:pPr>
+      <w:r>
+        <w:rPr>
+          <w:rFonts w:hint="eastAsia"/>
+        </w:rPr>
+        <w:t>總結：重要度低的屬性</w:t>
+      </w:r>
+      <w:r>
+        <w:rPr>
+          <w:rFonts w:hint="eastAsia"/>
+        </w:rPr>
+        <w:t>根本區分不了葡萄酒的種類，因此取重要度高的屬性也是相當重要的一</w:t>
+      </w:r>
+      <w:r>
+        <w:rPr>
+          <w:rFonts w:hint="eastAsia"/>
+        </w:rPr>
+        <w:t>環。</w:t>
+      </w:r>
+      <w:r>
+        <w:rPr>
+          <w:rFonts w:hint="eastAsia"/>
+        </w:rPr>
+        <w:t>也可知道，並不需要全部屬性去偵測</w:t>
+      </w:r>
+      <w:r>
+        <w:rPr>
+          <w:rFonts w:hint="eastAsia"/>
+        </w:rPr>
+        <w:t>，只需要將重要度高的屬性抓出來比對，就能大略分類出葡萄酒的種類。</w:t>
+      </w:r>
+      <w:r>
+        <w:rPr>
+          <w:noProof/>
+        </w:rPr>
+        <w:drawing>
+          <wp:anchor distT="0" distB="0" distL="114300" distR="114300" simplePos="0" relativeHeight="251681792" behindDoc="0" locked="0" layoutInCell="1" allowOverlap="1">
+            <wp:simplePos x="0" y="0"/>
+            <wp:positionH relativeFrom="column">
+              <wp:posOffset>304800</wp:posOffset>
+            </wp:positionH>
+            <wp:positionV relativeFrom="paragraph">
+              <wp:posOffset>15240</wp:posOffset>
+            </wp:positionV>
+            <wp:extent cx="5274310" cy="2023110"/>
+            <wp:effectExtent l="0" t="0" r="2540" b="0"/>
+            <wp:wrapTopAndBottom/>
+            <wp:docPr id="16" name="圖片 16"/>
+            <wp:cNvGraphicFramePr>
+              <a:graphicFrameLocks xmlns:a="http://schemas.openxmlformats.org/drawingml/2006/main" noChangeAspect="1"/>
+            </wp:cNvGraphicFramePr>
+            <a:graphic xmlns:a="http://schemas.openxmlformats.org/drawingml/2006/main">
+              <a:graphicData uri="http://schemas.openxmlformats.org/drawingml/2006/picture">
+                <pic:pic xmlns:pic="http://schemas.openxmlformats.org/drawingml/2006/picture">
+                  <pic:nvPicPr>
+                    <pic:cNvPr id="1" name=""/>
+                    <pic:cNvPicPr/>
+                  </pic:nvPicPr>
+                  <pic:blipFill>
+                    <a:blip r:embed="rId20">
+                      <a:extLst>
+                        <a:ext uri="{28A0092B-C50C-407E-A947-70E740481C1C}">
+                          <a14:useLocalDpi xmlns:a14="http://schemas.microsoft.com/office/drawing/2010/main" val="0"/>
+                        </a:ext>
+                      </a:extLst>
+                    </a:blip>
+                    <a:stretch>
+                      <a:fillRect/>
+                    </a:stretch>
+                  </pic:blipFill>
+                  <pic:spPr>
+                    <a:xfrm>
+                      <a:off x="0" y="0"/>
+                      <a:ext cx="5274310" cy="2023110"/>
+                    </a:xfrm>
+                    <a:prstGeom prst="rect">
+                      <a:avLst/>
+                    </a:prstGeom>
+                  </pic:spPr>
+                </pic:pic>
+              </a:graphicData>
+            </a:graphic>
+          </wp:anchor>
+        </w:drawing>
       </w:r>
     </w:p>
     <w:p>
@@ -2457,59 +2671,309 @@
         <w:pStyle w:val="a3"/>
         <w:ind w:leftChars="0"/>
       </w:pPr>
-      <w:r>
-        <w:rPr>
-          <w:rFonts w:hint="eastAsia"/>
-        </w:rPr>
-        <w:t>並不需要全部屬性去偵測，由此圖可知</w:t>
-      </w:r>
-      <w:r>
-        <w:rPr>
-          <w:rFonts w:hint="eastAsia"/>
-        </w:rPr>
-        <w:t>，</w:t>
-      </w:r>
-      <w:r>
-        <w:rPr>
-          <w:rFonts w:hint="eastAsia"/>
-        </w:rPr>
-        <w:t>只需要將重要度高的屬性抓出來比對</w:t>
-      </w:r>
-      <w:r>
-        <w:rPr>
-          <w:rFonts w:hint="eastAsia"/>
-        </w:rPr>
-        <w:t>，</w:t>
-      </w:r>
-      <w:r>
-        <w:rPr>
-          <w:rFonts w:hint="eastAsia"/>
-        </w:rPr>
-        <w:t>就</w:t>
-      </w:r>
-      <w:r>
-        <w:rPr>
-          <w:rFonts w:hint="eastAsia"/>
-        </w:rPr>
-        <w:t>能</w:t>
-      </w:r>
-      <w:r>
-        <w:rPr>
-          <w:rFonts w:hint="eastAsia"/>
-        </w:rPr>
-        <w:t>大略分類</w:t>
-      </w:r>
-      <w:r>
-        <w:rPr>
-          <w:rFonts w:hint="eastAsia"/>
-        </w:rPr>
-        <w:t>出</w:t>
-      </w:r>
-      <w:r>
-        <w:rPr>
-          <w:rFonts w:hint="eastAsia"/>
-        </w:rPr>
-        <w:t>葡萄酒的種類。</w:t>
+    </w:p>
+    <w:p>
+      <w:pPr>
+        <w:pStyle w:val="a3"/>
+        <w:ind w:leftChars="0"/>
+      </w:pPr>
+      <w:r>
+        <w:rPr>
+          <w:noProof/>
+        </w:rPr>
+        <w:drawing>
+          <wp:anchor distT="0" distB="0" distL="114300" distR="114300" simplePos="0" relativeHeight="251683840" behindDoc="0" locked="0" layoutInCell="1" allowOverlap="1">
+            <wp:simplePos x="0" y="0"/>
+            <wp:positionH relativeFrom="margin">
+              <wp:align>center</wp:align>
+            </wp:positionH>
+            <wp:positionV relativeFrom="paragraph">
+              <wp:posOffset>535940</wp:posOffset>
+            </wp:positionV>
+            <wp:extent cx="3498215" cy="2188845"/>
+            <wp:effectExtent l="0" t="0" r="6985" b="1905"/>
+            <wp:wrapTopAndBottom/>
+            <wp:docPr id="19" name="圖片 19"/>
+            <wp:cNvGraphicFramePr>
+              <a:graphicFrameLocks xmlns:a="http://schemas.openxmlformats.org/drawingml/2006/main" noChangeAspect="1"/>
+            </wp:cNvGraphicFramePr>
+            <a:graphic xmlns:a="http://schemas.openxmlformats.org/drawingml/2006/main">
+              <a:graphicData uri="http://schemas.openxmlformats.org/drawingml/2006/picture">
+                <pic:pic xmlns:pic="http://schemas.openxmlformats.org/drawingml/2006/picture">
+                  <pic:nvPicPr>
+                    <pic:cNvPr id="1" name=""/>
+                    <pic:cNvPicPr/>
+                  </pic:nvPicPr>
+                  <pic:blipFill>
+                    <a:blip r:embed="rId21">
+                      <a:extLst>
+                        <a:ext uri="{28A0092B-C50C-407E-A947-70E740481C1C}">
+                          <a14:useLocalDpi xmlns:a14="http://schemas.microsoft.com/office/drawing/2010/main" val="0"/>
+                        </a:ext>
+                      </a:extLst>
+                    </a:blip>
+                    <a:stretch>
+                      <a:fillRect/>
+                    </a:stretch>
+                  </pic:blipFill>
+                  <pic:spPr>
+                    <a:xfrm>
+                      <a:off x="0" y="0"/>
+                      <a:ext cx="3498215" cy="2188845"/>
+                    </a:xfrm>
+                    <a:prstGeom prst="rect">
+                      <a:avLst/>
+                    </a:prstGeom>
+                  </pic:spPr>
+                </pic:pic>
+              </a:graphicData>
+            </a:graphic>
+            <wp14:sizeRelH relativeFrom="margin">
+              <wp14:pctWidth>0</wp14:pctWidth>
+            </wp14:sizeRelH>
+            <wp14:sizeRelV relativeFrom="margin">
+              <wp14:pctHeight>0</wp14:pctHeight>
+            </wp14:sizeRelV>
+          </wp:anchor>
+        </w:drawing>
+      </w:r>
+      <w:r>
+        <w:rPr>
+          <w:rFonts w:hint="eastAsia"/>
+        </w:rPr>
+        <w:t>另外，為了比較</w:t>
+      </w:r>
+      <w:r>
+        <w:rPr>
+          <w:rFonts w:hint="eastAsia"/>
+        </w:rPr>
+        <w:t>D</w:t>
+      </w:r>
+      <w:r>
+        <w:t>ecision</w:t>
+      </w:r>
+      <w:r>
+        <w:rPr>
+          <w:rFonts w:hint="eastAsia"/>
+        </w:rPr>
+        <w:t xml:space="preserve"> </w:t>
+      </w:r>
+      <w:r>
+        <w:t>tree</w:t>
+      </w:r>
+      <w:r>
+        <w:rPr>
+          <w:rFonts w:hint="eastAsia"/>
+        </w:rPr>
+        <w:t>及</w:t>
+      </w:r>
+      <w:r>
+        <w:rPr>
+          <w:rFonts w:hint="eastAsia"/>
+        </w:rPr>
+        <w:t>R</w:t>
+      </w:r>
+      <w:r>
+        <w:rPr>
+          <w:rFonts w:hint="eastAsia"/>
+        </w:rPr>
+        <w:t xml:space="preserve">andom </w:t>
+      </w:r>
+      <w:r>
+        <w:rPr>
+          <w:rFonts w:hint="eastAsia"/>
+        </w:rPr>
+        <w:t>Forest</w:t>
+      </w:r>
+      <w:r>
+        <w:rPr>
+          <w:rFonts w:hint="eastAsia"/>
+        </w:rPr>
+        <w:t>精</w:t>
+      </w:r>
+      <w:proofErr w:type="gramStart"/>
+      <w:r>
+        <w:rPr>
+          <w:rFonts w:hint="eastAsia"/>
+        </w:rPr>
+        <w:t>準</w:t>
+      </w:r>
+      <w:proofErr w:type="gramEnd"/>
+      <w:r>
+        <w:rPr>
+          <w:rFonts w:hint="eastAsia"/>
+        </w:rPr>
+        <w:t>度，可以畫出兩種的決策邊界，下圖為</w:t>
+      </w:r>
+      <w:bookmarkStart w:id="9" w:name="OLE_LINK9"/>
+      <w:bookmarkStart w:id="10" w:name="OLE_LINK10"/>
+      <w:r>
+        <w:rPr>
+          <w:rFonts w:hint="eastAsia"/>
+        </w:rPr>
+        <w:t>D</w:t>
+      </w:r>
+      <w:r>
+        <w:t>ecision-tree</w:t>
+      </w:r>
+      <w:bookmarkEnd w:id="9"/>
+      <w:bookmarkEnd w:id="10"/>
+      <w:r>
+        <w:rPr>
+          <w:rFonts w:hint="eastAsia"/>
+        </w:rPr>
+        <w:t>與</w:t>
+      </w:r>
+      <w:bookmarkStart w:id="11" w:name="OLE_LINK11"/>
+      <w:r>
+        <w:rPr>
+          <w:rFonts w:hint="eastAsia"/>
+        </w:rPr>
+        <w:t>Random-Forest</w:t>
+      </w:r>
+      <w:bookmarkEnd w:id="11"/>
+      <w:r>
+        <w:rPr>
+          <w:rFonts w:hint="eastAsia"/>
+        </w:rPr>
+        <w:t>的決策邊界：</w:t>
+      </w:r>
+    </w:p>
+    <w:p>
+      <w:pPr>
+        <w:pStyle w:val="a3"/>
+        <w:ind w:leftChars="0"/>
+        <w:rPr>
+          <w:rFonts w:hint="eastAsia"/>
+        </w:rPr>
+      </w:pPr>
+      <w:r>
+        <w:rPr>
+          <w:noProof/>
+        </w:rPr>
+        <w:lastRenderedPageBreak/>
+        <w:drawing>
+          <wp:anchor distT="0" distB="0" distL="114300" distR="114300" simplePos="0" relativeHeight="251684864" behindDoc="0" locked="0" layoutInCell="1" allowOverlap="1">
+            <wp:simplePos x="0" y="0"/>
+            <wp:positionH relativeFrom="margin">
+              <wp:align>center</wp:align>
+            </wp:positionH>
+            <wp:positionV relativeFrom="paragraph">
+              <wp:posOffset>152400</wp:posOffset>
+            </wp:positionV>
+            <wp:extent cx="3430905" cy="2240280"/>
+            <wp:effectExtent l="0" t="0" r="0" b="7620"/>
+            <wp:wrapTopAndBottom/>
+            <wp:docPr id="21" name="圖片 21"/>
+            <wp:cNvGraphicFramePr>
+              <a:graphicFrameLocks xmlns:a="http://schemas.openxmlformats.org/drawingml/2006/main" noChangeAspect="1"/>
+            </wp:cNvGraphicFramePr>
+            <a:graphic xmlns:a="http://schemas.openxmlformats.org/drawingml/2006/main">
+              <a:graphicData uri="http://schemas.openxmlformats.org/drawingml/2006/picture">
+                <pic:pic xmlns:pic="http://schemas.openxmlformats.org/drawingml/2006/picture">
+                  <pic:nvPicPr>
+                    <pic:cNvPr id="1" name=""/>
+                    <pic:cNvPicPr/>
+                  </pic:nvPicPr>
+                  <pic:blipFill>
+                    <a:blip r:embed="rId22">
+                      <a:extLst>
+                        <a:ext uri="{28A0092B-C50C-407E-A947-70E740481C1C}">
+                          <a14:useLocalDpi xmlns:a14="http://schemas.microsoft.com/office/drawing/2010/main" val="0"/>
+                        </a:ext>
+                      </a:extLst>
+                    </a:blip>
+                    <a:stretch>
+                      <a:fillRect/>
+                    </a:stretch>
+                  </pic:blipFill>
+                  <pic:spPr>
+                    <a:xfrm>
+                      <a:off x="0" y="0"/>
+                      <a:ext cx="3430905" cy="2240280"/>
+                    </a:xfrm>
+                    <a:prstGeom prst="rect">
+                      <a:avLst/>
+                    </a:prstGeom>
+                  </pic:spPr>
+                </pic:pic>
+              </a:graphicData>
+            </a:graphic>
+            <wp14:sizeRelH relativeFrom="margin">
+              <wp14:pctWidth>0</wp14:pctWidth>
+            </wp14:sizeRelH>
+            <wp14:sizeRelV relativeFrom="margin">
+              <wp14:pctHeight>0</wp14:pctHeight>
+            </wp14:sizeRelV>
+          </wp:anchor>
+        </w:drawing>
+      </w:r>
+      <w:r>
+        <w:br/>
+      </w:r>
+      <w:r>
+        <w:rPr>
+          <w:rFonts w:hint="eastAsia"/>
+        </w:rPr>
+        <w:t>由這兩</w:t>
+      </w:r>
+      <w:proofErr w:type="gramStart"/>
+      <w:r>
+        <w:rPr>
+          <w:rFonts w:hint="eastAsia"/>
+        </w:rPr>
+        <w:t>張圖做比較</w:t>
+      </w:r>
+      <w:proofErr w:type="gramEnd"/>
+      <w:r>
+        <w:rPr>
+          <w:rFonts w:hint="eastAsia"/>
+        </w:rPr>
+        <w:t>後，可以發現</w:t>
+      </w:r>
+      <w:r>
+        <w:rPr>
+          <w:rFonts w:hint="eastAsia"/>
+        </w:rPr>
+        <w:t>R</w:t>
+      </w:r>
+      <w:r>
+        <w:t>andom Forest</w:t>
+      </w:r>
+      <w:r>
+        <w:rPr>
+          <w:rFonts w:hint="eastAsia"/>
+        </w:rPr>
+        <w:t>比</w:t>
+      </w:r>
+      <w:r>
+        <w:rPr>
+          <w:rFonts w:hint="eastAsia"/>
+        </w:rPr>
+        <w:t>D</w:t>
+      </w:r>
+      <w:r>
+        <w:t>ecision Tree</w:t>
+      </w:r>
+      <w:r>
+        <w:rPr>
+          <w:rFonts w:hint="eastAsia"/>
+        </w:rPr>
+        <w:t>更為精</w:t>
+      </w:r>
+      <w:proofErr w:type="gramStart"/>
+      <w:r>
+        <w:rPr>
+          <w:rFonts w:hint="eastAsia"/>
+        </w:rPr>
+        <w:t>準</w:t>
+      </w:r>
+      <w:proofErr w:type="gramEnd"/>
+      <w:r>
+        <w:rPr>
+          <w:rFonts w:hint="eastAsia"/>
+        </w:rPr>
+        <w:t>些！</w:t>
       </w:r>
       <w:r>
         <w:br/>
@@ -2524,6 +2988,7 @@
         </w:numPr>
         <w:ind w:leftChars="0"/>
         <w:rPr>
+          <w:rFonts w:hint="eastAsia"/>
           <w:b/>
           <w:sz w:val="32"/>
         </w:rPr>
@@ -2559,7 +3024,13 @@
         <w:rPr>
           <w:rFonts w:hint="eastAsia"/>
         </w:rPr>
-        <w:t>來估測資料集的分類，剛開始還不太懂</w:t>
+        <w:t>來估測資料集的分類。</w:t>
+      </w:r>
+      <w:r>
+        <w:rPr>
+          <w:rFonts w:hint="eastAsia"/>
+        </w:rPr>
+        <w:t>剛開始還不太懂</w:t>
       </w:r>
       <w:r>
         <w:rPr>
@@ -2580,48 +3051,130 @@
         <w:rPr>
           <w:rFonts w:hint="eastAsia"/>
         </w:rPr>
-        <w:t>到底要怎麼做搜索</w:t>
-      </w:r>
-      <w:bookmarkStart w:id="8" w:name="_GoBack"/>
-      <w:bookmarkEnd w:id="8"/>
-    </w:p>
-    <w:p>
-      <w:pPr>
-        <w:pStyle w:val="a3"/>
-        <w:numPr>
-          <w:ilvl w:val="0"/>
-          <w:numId w:val="1"/>
-        </w:numPr>
-        <w:ind w:leftChars="0"/>
-      </w:pPr>
-      <w:r>
-        <w:t>…</w:t>
-      </w:r>
-    </w:p>
-    <w:p>
-      <w:pPr>
-        <w:pStyle w:val="a3"/>
-        <w:numPr>
-          <w:ilvl w:val="0"/>
-          <w:numId w:val="1"/>
-        </w:numPr>
-        <w:ind w:leftChars="0"/>
-      </w:pPr>
-      <w:r>
-        <w:t>…</w:t>
-      </w:r>
-    </w:p>
-    <w:p>
-      <w:pPr>
-        <w:pStyle w:val="a3"/>
-        <w:numPr>
-          <w:ilvl w:val="0"/>
-          <w:numId w:val="1"/>
-        </w:numPr>
-        <w:ind w:leftChars="0"/>
-      </w:pPr>
-      <w:r>
-        <w:t>…</w:t>
+        <w:t>背後原理以及如何將資料做分類，但在上網看很多有關</w:t>
+      </w:r>
+      <w:r>
+        <w:rPr>
+          <w:rFonts w:hint="eastAsia"/>
+        </w:rPr>
+        <w:t>D</w:t>
+      </w:r>
+      <w:r>
+        <w:t>ecision Tree</w:t>
+      </w:r>
+      <w:r>
+        <w:rPr>
+          <w:rFonts w:hint="eastAsia"/>
+        </w:rPr>
+        <w:t xml:space="preserve"> </w:t>
+      </w:r>
+      <w:r>
+        <w:rPr>
+          <w:rFonts w:hint="eastAsia"/>
+        </w:rPr>
+        <w:t>程式的邏輯及演算法方向後，從怎麼樣找到好的資料集、做資料處理、到用程式畫出</w:t>
+      </w:r>
+      <w:r>
+        <w:rPr>
+          <w:rFonts w:hint="eastAsia"/>
+        </w:rPr>
+        <w:t>Decision Tree</w:t>
+      </w:r>
+      <w:r>
+        <w:rPr>
+          <w:rFonts w:hint="eastAsia"/>
+        </w:rPr>
+        <w:t>最後再做分析及比對預測與實際結果，可知道用</w:t>
+      </w:r>
+      <w:r>
+        <w:rPr>
+          <w:rFonts w:hint="eastAsia"/>
+        </w:rPr>
+        <w:t>D</w:t>
+      </w:r>
+      <w:r>
+        <w:t>ecision Tree</w:t>
+      </w:r>
+      <w:r>
+        <w:rPr>
+          <w:rFonts w:hint="eastAsia"/>
+        </w:rPr>
+        <w:t>做資料探</w:t>
+      </w:r>
+      <w:proofErr w:type="gramStart"/>
+      <w:r>
+        <w:rPr>
+          <w:rFonts w:hint="eastAsia"/>
+        </w:rPr>
+        <w:t>勘</w:t>
+      </w:r>
+      <w:proofErr w:type="gramEnd"/>
+      <w:r>
+        <w:rPr>
+          <w:rFonts w:hint="eastAsia"/>
+        </w:rPr>
+        <w:t>其實是件不簡單的事，但</w:t>
+      </w:r>
+      <w:proofErr w:type="gramStart"/>
+      <w:r>
+        <w:rPr>
+          <w:rFonts w:hint="eastAsia"/>
+        </w:rPr>
+        <w:t>只要肯學</w:t>
+      </w:r>
+      <w:proofErr w:type="gramEnd"/>
+      <w:r>
+        <w:rPr>
+          <w:rFonts w:hint="eastAsia"/>
+        </w:rPr>
+        <w:t>，其實是可以融會貫通</w:t>
+      </w:r>
+      <w:r>
+        <w:rPr>
+          <w:rFonts w:hint="eastAsia"/>
+        </w:rPr>
+        <w:t>的。而且也藉由此次機會，不只學到</w:t>
+      </w:r>
+      <w:r>
+        <w:rPr>
+          <w:rFonts w:hint="eastAsia"/>
+        </w:rPr>
+        <w:t>D</w:t>
+      </w:r>
+      <w:r>
+        <w:t>ecision Tree</w:t>
+      </w:r>
+      <w:r>
+        <w:rPr>
+          <w:rFonts w:hint="eastAsia"/>
+        </w:rPr>
+        <w:t>分類法，也學到</w:t>
+      </w:r>
+      <w:r>
+        <w:rPr>
+          <w:rFonts w:hint="eastAsia"/>
+        </w:rPr>
+        <w:t>Random Forest</w:t>
+      </w:r>
+      <w:r>
+        <w:rPr>
+          <w:rFonts w:hint="eastAsia"/>
+        </w:rPr>
+        <w:t>的應用，希望未來在需要探</w:t>
+      </w:r>
+      <w:proofErr w:type="gramStart"/>
+      <w:r>
+        <w:rPr>
+          <w:rFonts w:hint="eastAsia"/>
+        </w:rPr>
+        <w:t>勘</w:t>
+      </w:r>
+      <w:proofErr w:type="gramEnd"/>
+      <w:r>
+        <w:rPr>
+          <w:rFonts w:hint="eastAsia"/>
+        </w:rPr>
+        <w:t>資料時，能夠將今日所學學以致用！</w:t>
       </w:r>
     </w:p>
     <w:sectPr>

</xml_diff>